<commit_message>
updated logos and added new html page
</commit_message>
<xml_diff>
--- a/text content.docx
+++ b/text content.docx
@@ -800,184 +800,184 @@
           <w:color w:val="000000"/>
         </w:rPr>
       </w:pPr>
+    </w:p>
+    <w:p>
+      <w:pPr>
+        <w:rPr>
+          <w:rFonts w:ascii="-webkit-standard" w:eastAsia="Times New Roman" w:hAnsi="-webkit-standard" w:cs="Times New Roman"/>
+          <w:color w:val="000000"/>
+        </w:rPr>
+      </w:pPr>
+    </w:p>
+    <w:p>
+      <w:pPr>
+        <w:rPr>
+          <w:rFonts w:ascii="-webkit-standard" w:eastAsia="Times New Roman" w:hAnsi="-webkit-standard" w:cs="Times New Roman"/>
+          <w:color w:val="000000"/>
+        </w:rPr>
+      </w:pPr>
+      <w:r>
+        <w:rPr>
+          <w:rFonts w:ascii="-webkit-standard" w:eastAsia="Times New Roman" w:hAnsi="-webkit-standard" w:cs="Times New Roman"/>
+          <w:color w:val="000000"/>
+        </w:rPr>
+        <w:t>Prices</w:t>
+      </w:r>
+    </w:p>
+    <w:p>
+      <w:pPr>
+        <w:rPr>
+          <w:rFonts w:ascii="-webkit-standard" w:eastAsia="Times New Roman" w:hAnsi="-webkit-standard" w:cs="Times New Roman"/>
+          <w:color w:val="000000"/>
+        </w:rPr>
+      </w:pPr>
+    </w:p>
+    <w:p>
+      <w:pPr>
+        <w:rPr>
+          <w:rFonts w:ascii="-webkit-standard" w:eastAsia="Times New Roman" w:hAnsi="-webkit-standard" w:cs="Times New Roman"/>
+          <w:color w:val="000000"/>
+        </w:rPr>
+      </w:pPr>
+      <w:r>
+        <w:rPr>
+          <w:rFonts w:ascii="-webkit-standard" w:eastAsia="Times New Roman" w:hAnsi="-webkit-standard" w:cs="Times New Roman"/>
+          <w:color w:val="000000"/>
+        </w:rPr>
+        <w:lastRenderedPageBreak/>
+        <w:t>Because each couple I wed is unique, want differ</w:t>
+      </w:r>
+      <w:r>
+        <w:rPr>
+          <w:rFonts w:ascii="-webkit-standard" w:eastAsia="Times New Roman" w:hAnsi="-webkit-standard" w:cs="Times New Roman"/>
+          <w:color w:val="000000"/>
+        </w:rPr>
+        <w:t>e</w:t>
+      </w:r>
+      <w:r>
+        <w:rPr>
+          <w:rFonts w:ascii="-webkit-standard" w:eastAsia="Times New Roman" w:hAnsi="-webkit-standard" w:cs="Times New Roman"/>
+          <w:color w:val="000000"/>
+        </w:rPr>
+        <w:t>nt things, live in different places</w:t>
+      </w:r>
+      <w:r>
+        <w:rPr>
+          <w:rFonts w:ascii="-webkit-standard" w:eastAsia="Times New Roman" w:hAnsi="-webkit-standard" w:cs="Times New Roman"/>
+          <w:color w:val="000000"/>
+        </w:rPr>
+        <w:t xml:space="preserve">, </w:t>
+      </w:r>
+      <w:r>
+        <w:rPr>
+          <w:rFonts w:ascii="-webkit-standard" w:eastAsia="Times New Roman" w:hAnsi="-webkit-standard" w:cs="Times New Roman"/>
+          <w:color w:val="000000"/>
+        </w:rPr>
+        <w:t>I am unable to have a standard price list. </w:t>
+      </w:r>
+    </w:p>
+    <w:p>
+      <w:pPr>
+        <w:rPr>
+          <w:rFonts w:ascii="-webkit-standard" w:eastAsia="Times New Roman" w:hAnsi="-webkit-standard" w:cs="Times New Roman"/>
+          <w:color w:val="000000"/>
+        </w:rPr>
+      </w:pPr>
+      <w:r>
+        <w:rPr>
+          <w:rFonts w:ascii="-webkit-standard" w:eastAsia="Times New Roman" w:hAnsi="-webkit-standard" w:cs="Times New Roman"/>
+          <w:color w:val="000000"/>
+        </w:rPr>
+        <w:t>Upon the initial no</w:t>
+      </w:r>
+      <w:r>
+        <w:rPr>
+          <w:rFonts w:ascii="-webkit-standard" w:eastAsia="Times New Roman" w:hAnsi="-webkit-standard" w:cs="Times New Roman"/>
+          <w:color w:val="000000"/>
+        </w:rPr>
+        <w:t xml:space="preserve"> </w:t>
+      </w:r>
+      <w:r>
+        <w:rPr>
+          <w:rFonts w:ascii="-webkit-standard" w:eastAsia="Times New Roman" w:hAnsi="-webkit-standard" w:cs="Times New Roman"/>
+          <w:color w:val="000000"/>
+        </w:rPr>
+        <w:t>obligation contact I will take a day to review what you</w:t>
+      </w:r>
+      <w:r>
+        <w:rPr>
+          <w:rFonts w:ascii="-webkit-standard" w:eastAsia="Times New Roman" w:hAnsi="-webkit-standard" w:cs="Times New Roman"/>
+          <w:color w:val="000000"/>
+        </w:rPr>
+        <w:t>’</w:t>
+      </w:r>
+      <w:r>
+        <w:rPr>
+          <w:rFonts w:ascii="-webkit-standard" w:eastAsia="Times New Roman" w:hAnsi="-webkit-standard" w:cs="Times New Roman"/>
+          <w:color w:val="000000"/>
+        </w:rPr>
+        <w:t xml:space="preserve">re seeking, what work is entailed on my part for research, writing, travel and anything else to be considered. Once </w:t>
+      </w:r>
+      <w:r>
+        <w:rPr>
+          <w:rFonts w:ascii="-webkit-standard" w:eastAsia="Times New Roman" w:hAnsi="-webkit-standard" w:cs="Times New Roman"/>
+          <w:color w:val="000000"/>
+        </w:rPr>
+        <w:t>I</w:t>
+      </w:r>
+      <w:r>
+        <w:rPr>
+          <w:rFonts w:ascii="-webkit-standard" w:eastAsia="Times New Roman" w:hAnsi="-webkit-standard" w:cs="Times New Roman"/>
+          <w:color w:val="000000"/>
+        </w:rPr>
+        <w:t xml:space="preserve"> have a good idea</w:t>
+      </w:r>
+      <w:r>
+        <w:rPr>
+          <w:rFonts w:ascii="-webkit-standard" w:eastAsia="Times New Roman" w:hAnsi="-webkit-standard" w:cs="Times New Roman"/>
+          <w:color w:val="000000"/>
+        </w:rPr>
+        <w:t>,</w:t>
+      </w:r>
+      <w:r>
+        <w:rPr>
+          <w:rFonts w:ascii="-webkit-standard" w:eastAsia="Times New Roman" w:hAnsi="-webkit-standard" w:cs="Times New Roman"/>
+          <w:color w:val="000000"/>
+        </w:rPr>
+        <w:t xml:space="preserve"> I will contact you with a quote for your ceremony. </w:t>
+      </w:r>
+    </w:p>
+    <w:p>
+      <w:pPr>
+        <w:rPr>
+          <w:rFonts w:ascii="-webkit-standard" w:eastAsia="Times New Roman" w:hAnsi="-webkit-standard" w:cs="Times New Roman"/>
+          <w:color w:val="000000"/>
+        </w:rPr>
+      </w:pPr>
+      <w:r>
+        <w:rPr>
+          <w:rFonts w:ascii="-webkit-standard" w:eastAsia="Times New Roman" w:hAnsi="-webkit-standard" w:cs="Times New Roman"/>
+          <w:color w:val="000000"/>
+        </w:rPr>
+        <w:t>If you decide I am the right person to officiate your love, we will discuss the deposit and due date of the full payment then. </w:t>
+      </w:r>
+    </w:p>
+    <w:p>
+      <w:pPr>
+        <w:rPr>
+          <w:rFonts w:ascii="-webkit-standard" w:eastAsia="Times New Roman" w:hAnsi="-webkit-standard" w:cs="Times New Roman"/>
+          <w:color w:val="000000"/>
+        </w:rPr>
+      </w:pPr>
+      <w:r>
+        <w:rPr>
+          <w:rFonts w:ascii="-webkit-standard" w:eastAsia="Times New Roman" w:hAnsi="-webkit-standard" w:cs="Times New Roman"/>
+          <w:color w:val="000000"/>
+        </w:rPr>
+        <w:t>I aim to create your vision within your budget as best as possible. </w:t>
+      </w:r>
       <w:bookmarkStart w:id="0" w:name="_GoBack"/>
       <w:bookmarkEnd w:id="0"/>
-    </w:p>
-    <w:p>
-      <w:pPr>
-        <w:rPr>
-          <w:rFonts w:ascii="-webkit-standard" w:eastAsia="Times New Roman" w:hAnsi="-webkit-standard" w:cs="Times New Roman"/>
-          <w:color w:val="000000"/>
-        </w:rPr>
-      </w:pPr>
-    </w:p>
-    <w:p>
-      <w:pPr>
-        <w:rPr>
-          <w:rFonts w:ascii="-webkit-standard" w:eastAsia="Times New Roman" w:hAnsi="-webkit-standard" w:cs="Times New Roman"/>
-          <w:color w:val="000000"/>
-        </w:rPr>
-      </w:pPr>
-      <w:r>
-        <w:rPr>
-          <w:rFonts w:ascii="-webkit-standard" w:eastAsia="Times New Roman" w:hAnsi="-webkit-standard" w:cs="Times New Roman"/>
-          <w:color w:val="000000"/>
-        </w:rPr>
-        <w:t>Prices</w:t>
-      </w:r>
-    </w:p>
-    <w:p>
-      <w:pPr>
-        <w:rPr>
-          <w:rFonts w:ascii="-webkit-standard" w:eastAsia="Times New Roman" w:hAnsi="-webkit-standard" w:cs="Times New Roman"/>
-          <w:color w:val="000000"/>
-        </w:rPr>
-      </w:pPr>
-    </w:p>
-    <w:p>
-      <w:pPr>
-        <w:rPr>
-          <w:rFonts w:ascii="-webkit-standard" w:eastAsia="Times New Roman" w:hAnsi="-webkit-standard" w:cs="Times New Roman"/>
-          <w:color w:val="000000"/>
-        </w:rPr>
-      </w:pPr>
-      <w:r>
-        <w:rPr>
-          <w:rFonts w:ascii="-webkit-standard" w:eastAsia="Times New Roman" w:hAnsi="-webkit-standard" w:cs="Times New Roman"/>
-          <w:color w:val="000000"/>
-        </w:rPr>
-        <w:lastRenderedPageBreak/>
-        <w:t>Because each couple I wed is unique, want differ</w:t>
-      </w:r>
-      <w:r>
-        <w:rPr>
-          <w:rFonts w:ascii="-webkit-standard" w:eastAsia="Times New Roman" w:hAnsi="-webkit-standard" w:cs="Times New Roman"/>
-          <w:color w:val="000000"/>
-        </w:rPr>
-        <w:t>e</w:t>
-      </w:r>
-      <w:r>
-        <w:rPr>
-          <w:rFonts w:ascii="-webkit-standard" w:eastAsia="Times New Roman" w:hAnsi="-webkit-standard" w:cs="Times New Roman"/>
-          <w:color w:val="000000"/>
-        </w:rPr>
-        <w:t xml:space="preserve">nt things, live in different places, </w:t>
-      </w:r>
-      <w:r>
-        <w:rPr>
-          <w:rFonts w:ascii="-webkit-standard" w:eastAsia="Times New Roman" w:hAnsi="-webkit-standard" w:cs="Times New Roman"/>
-          <w:color w:val="000000"/>
-        </w:rPr>
-        <w:t xml:space="preserve">etc., </w:t>
-      </w:r>
-      <w:r>
-        <w:rPr>
-          <w:rFonts w:ascii="-webkit-standard" w:eastAsia="Times New Roman" w:hAnsi="-webkit-standard" w:cs="Times New Roman"/>
-          <w:color w:val="000000"/>
-        </w:rPr>
-        <w:t>I am unable to have a standard price list. </w:t>
-      </w:r>
-    </w:p>
-    <w:p>
-      <w:pPr>
-        <w:rPr>
-          <w:rFonts w:ascii="-webkit-standard" w:eastAsia="Times New Roman" w:hAnsi="-webkit-standard" w:cs="Times New Roman"/>
-          <w:color w:val="000000"/>
-        </w:rPr>
-      </w:pPr>
-      <w:r>
-        <w:rPr>
-          <w:rFonts w:ascii="-webkit-standard" w:eastAsia="Times New Roman" w:hAnsi="-webkit-standard" w:cs="Times New Roman"/>
-          <w:color w:val="000000"/>
-        </w:rPr>
-        <w:t>Upon the initial no</w:t>
-      </w:r>
-      <w:r>
-        <w:rPr>
-          <w:rFonts w:ascii="-webkit-standard" w:eastAsia="Times New Roman" w:hAnsi="-webkit-standard" w:cs="Times New Roman"/>
-          <w:color w:val="000000"/>
-        </w:rPr>
-        <w:t>-</w:t>
-      </w:r>
-      <w:r>
-        <w:rPr>
-          <w:rFonts w:ascii="-webkit-standard" w:eastAsia="Times New Roman" w:hAnsi="-webkit-standard" w:cs="Times New Roman"/>
-          <w:color w:val="000000"/>
-        </w:rPr>
-        <w:t>obligation contact, I will take a day to review what you</w:t>
-      </w:r>
-      <w:r>
-        <w:rPr>
-          <w:rFonts w:ascii="-webkit-standard" w:eastAsia="Times New Roman" w:hAnsi="-webkit-standard" w:cs="Times New Roman"/>
-          <w:color w:val="000000"/>
-        </w:rPr>
-        <w:t>’</w:t>
-      </w:r>
-      <w:r>
-        <w:rPr>
-          <w:rFonts w:ascii="-webkit-standard" w:eastAsia="Times New Roman" w:hAnsi="-webkit-standard" w:cs="Times New Roman"/>
-          <w:color w:val="000000"/>
-        </w:rPr>
-        <w:t xml:space="preserve">re seeking, what work is entailed on my part for research, writing, travel and anything else to be considered. Once </w:t>
-      </w:r>
-      <w:r>
-        <w:rPr>
-          <w:rFonts w:ascii="-webkit-standard" w:eastAsia="Times New Roman" w:hAnsi="-webkit-standard" w:cs="Times New Roman"/>
-          <w:color w:val="000000"/>
-        </w:rPr>
-        <w:t>I</w:t>
-      </w:r>
-      <w:r>
-        <w:rPr>
-          <w:rFonts w:ascii="-webkit-standard" w:eastAsia="Times New Roman" w:hAnsi="-webkit-standard" w:cs="Times New Roman"/>
-          <w:color w:val="000000"/>
-        </w:rPr>
-        <w:t xml:space="preserve"> have a good idea</w:t>
-      </w:r>
-      <w:r>
-        <w:rPr>
-          <w:rFonts w:ascii="-webkit-standard" w:eastAsia="Times New Roman" w:hAnsi="-webkit-standard" w:cs="Times New Roman"/>
-          <w:color w:val="000000"/>
-        </w:rPr>
-        <w:t>,</w:t>
-      </w:r>
-      <w:r>
-        <w:rPr>
-          <w:rFonts w:ascii="-webkit-standard" w:eastAsia="Times New Roman" w:hAnsi="-webkit-standard" w:cs="Times New Roman"/>
-          <w:color w:val="000000"/>
-        </w:rPr>
-        <w:t xml:space="preserve"> I will contact you with a quote for your ceremony. </w:t>
-      </w:r>
-    </w:p>
-    <w:p>
-      <w:pPr>
-        <w:rPr>
-          <w:rFonts w:ascii="-webkit-standard" w:eastAsia="Times New Roman" w:hAnsi="-webkit-standard" w:cs="Times New Roman"/>
-          <w:color w:val="000000"/>
-        </w:rPr>
-      </w:pPr>
-      <w:r>
-        <w:rPr>
-          <w:rFonts w:ascii="-webkit-standard" w:eastAsia="Times New Roman" w:hAnsi="-webkit-standard" w:cs="Times New Roman"/>
-          <w:color w:val="000000"/>
-        </w:rPr>
-        <w:t>If you decide I am the right person to officiate your love, we will discuss the deposit and due date of the full payment then. </w:t>
-      </w:r>
-    </w:p>
-    <w:p>
-      <w:pPr>
-        <w:rPr>
-          <w:rFonts w:ascii="-webkit-standard" w:eastAsia="Times New Roman" w:hAnsi="-webkit-standard" w:cs="Times New Roman"/>
-          <w:color w:val="000000"/>
-        </w:rPr>
-      </w:pPr>
-      <w:r>
-        <w:rPr>
-          <w:rFonts w:ascii="-webkit-standard" w:eastAsia="Times New Roman" w:hAnsi="-webkit-standard" w:cs="Times New Roman"/>
-          <w:color w:val="000000"/>
-        </w:rPr>
-        <w:t>I aim to create your vision within your budget as best as possible. </w:t>
-      </w:r>
     </w:p>
     <w:p>
       <w:pPr>
@@ -1161,6 +1161,7 @@
     <w:lsdException w:name="HTML Sample" w:semiHidden="1" w:unhideWhenUsed="1"/>
     <w:lsdException w:name="HTML Typewriter" w:semiHidden="1" w:unhideWhenUsed="1"/>
     <w:lsdException w:name="HTML Variable" w:semiHidden="1" w:unhideWhenUsed="1"/>
+    <w:lsdException w:name="Normal Table" w:semiHidden="1" w:unhideWhenUsed="1"/>
     <w:lsdException w:name="annotation subject" w:semiHidden="1" w:unhideWhenUsed="1"/>
     <w:lsdException w:name="No List" w:semiHidden="1" w:unhideWhenUsed="1"/>
     <w:lsdException w:name="Outline List 1" w:semiHidden="1" w:unhideWhenUsed="1"/>
@@ -1207,8 +1208,10 @@
     <w:lsdException w:name="Table Subtle 2" w:semiHidden="1" w:unhideWhenUsed="1"/>
     <w:lsdException w:name="Table Web 1" w:semiHidden="1" w:unhideWhenUsed="1"/>
     <w:lsdException w:name="Table Web 2" w:semiHidden="1" w:unhideWhenUsed="1"/>
+    <w:lsdException w:name="Table Web 3" w:semiHidden="1" w:unhideWhenUsed="1"/>
     <w:lsdException w:name="Balloon Text" w:semiHidden="1" w:unhideWhenUsed="1"/>
     <w:lsdException w:name="Table Grid" w:uiPriority="39"/>
+    <w:lsdException w:name="Table Theme" w:semiHidden="1" w:unhideWhenUsed="1"/>
     <w:lsdException w:name="Placeholder Text" w:semiHidden="1"/>
     <w:lsdException w:name="No Spacing" w:uiPriority="1" w:qFormat="1"/>
     <w:lsdException w:name="Light Shading" w:uiPriority="60"/>

</xml_diff>

<commit_message>
placeholder images and updated css
</commit_message>
<xml_diff>
--- a/text content.docx
+++ b/text content.docx
@@ -976,62 +976,240 @@
         </w:rPr>
         <w:t>I aim to create your vision within your budget as best as possible. </w:t>
       </w:r>
+    </w:p>
+    <w:p>
+      <w:pPr>
+        <w:rPr>
+          <w:rFonts w:ascii="-webkit-standard" w:eastAsia="Times New Roman" w:hAnsi="-webkit-standard" w:cs="Times New Roman"/>
+          <w:color w:val="000000"/>
+        </w:rPr>
+      </w:pPr>
+    </w:p>
+    <w:p>
+      <w:pPr>
+        <w:rPr>
+          <w:rFonts w:ascii="-webkit-standard" w:eastAsia="Times New Roman" w:hAnsi="-webkit-standard" w:cs="Times New Roman"/>
+          <w:color w:val="000000"/>
+        </w:rPr>
+      </w:pPr>
+    </w:p>
+    <w:p>
+      <w:pPr>
+        <w:rPr>
+          <w:rFonts w:ascii="-webkit-standard" w:eastAsia="Times New Roman" w:hAnsi="-webkit-standard" w:cs="Times New Roman"/>
+          <w:color w:val="000000"/>
+        </w:rPr>
+      </w:pPr>
+      <w:r>
+        <w:rPr>
+          <w:rFonts w:ascii="-webkit-standard" w:eastAsia="Times New Roman" w:hAnsi="-webkit-standard" w:cs="Times New Roman"/>
+          <w:color w:val="000000"/>
+        </w:rPr>
+        <w:t>I would be hono</w:t>
+      </w:r>
+      <w:r>
+        <w:rPr>
+          <w:rFonts w:ascii="-webkit-standard" w:eastAsia="Times New Roman" w:hAnsi="-webkit-standard" w:cs="Times New Roman"/>
+          <w:color w:val="000000"/>
+        </w:rPr>
+        <w:t>ur</w:t>
+      </w:r>
+      <w:r>
+        <w:rPr>
+          <w:rFonts w:ascii="-webkit-standard" w:eastAsia="Times New Roman" w:hAnsi="-webkit-standard" w:cs="Times New Roman"/>
+          <w:color w:val="000000"/>
+        </w:rPr>
+        <w:t>ed to bring your love together as a legally married couple. </w:t>
+      </w:r>
+    </w:p>
+    <w:p>
+      <w:pPr>
+        <w:rPr>
+          <w:rFonts w:ascii="Times New Roman" w:eastAsia="Times New Roman" w:hAnsi="Times New Roman" w:cs="Times New Roman"/>
+        </w:rPr>
+      </w:pPr>
+    </w:p>
+    <w:p/>
+    <w:p>
+      <w:pPr>
+        <w:rPr>
+          <w:rFonts w:ascii="Times New Roman" w:eastAsia="Times New Roman" w:hAnsi="Times New Roman" w:cs="Times New Roman"/>
+        </w:rPr>
+      </w:pPr>
+      <w:r>
+        <w:rPr>
+          <w:rFonts w:ascii="-webkit-standard" w:eastAsia="Times New Roman" w:hAnsi="-webkit-standard" w:cs="Times New Roman"/>
+          <w:color w:val="000000"/>
+          <w:sz w:val="27"/>
+          <w:szCs w:val="27"/>
+        </w:rPr>
+        <w:t>Looking for more information? </w:t>
+      </w:r>
+    </w:p>
+    <w:p>
+      <w:pPr>
+        <w:rPr>
+          <w:rFonts w:ascii="-webkit-standard" w:eastAsia="Times New Roman" w:hAnsi="-webkit-standard" w:cs="Times New Roman"/>
+          <w:color w:val="000000"/>
+        </w:rPr>
+      </w:pPr>
+      <w:r>
+        <w:rPr>
+          <w:rFonts w:ascii="-webkit-standard" w:eastAsia="Times New Roman" w:hAnsi="-webkit-standard" w:cs="Times New Roman"/>
+          <w:color w:val="000000"/>
+        </w:rPr>
+        <w:t>Contact me here. </w:t>
+      </w:r>
+    </w:p>
+    <w:p>
+      <w:pPr>
+        <w:rPr>
+          <w:rFonts w:ascii="-webkit-standard" w:eastAsia="Times New Roman" w:hAnsi="-webkit-standard" w:cs="Times New Roman"/>
+          <w:color w:val="000000"/>
+        </w:rPr>
+      </w:pPr>
+    </w:p>
+    <w:p>
+      <w:pPr>
+        <w:rPr>
+          <w:rFonts w:ascii="-webkit-standard" w:eastAsia="Times New Roman" w:hAnsi="-webkit-standard" w:cs="Times New Roman"/>
+          <w:color w:val="000000"/>
+        </w:rPr>
+      </w:pPr>
+      <w:r>
+        <w:rPr>
+          <w:rFonts w:ascii="-webkit-standard" w:eastAsia="Times New Roman" w:hAnsi="-webkit-standard" w:cs="Times New Roman"/>
+          <w:color w:val="000000"/>
+        </w:rPr>
+        <w:t>Please be sure to include in your email: </w:t>
+      </w:r>
+    </w:p>
+    <w:p>
+      <w:pPr>
+        <w:rPr>
+          <w:rFonts w:ascii="-webkit-standard" w:eastAsia="Times New Roman" w:hAnsi="-webkit-standard" w:cs="Times New Roman"/>
+          <w:color w:val="000000"/>
+        </w:rPr>
+      </w:pPr>
+      <w:r>
+        <w:rPr>
+          <w:rFonts w:ascii="-webkit-standard" w:eastAsia="Times New Roman" w:hAnsi="-webkit-standard" w:cs="Times New Roman"/>
+          <w:color w:val="000000"/>
+        </w:rPr>
+        <w:t>-Your name(s)</w:t>
+      </w:r>
+    </w:p>
+    <w:p>
+      <w:pPr>
+        <w:rPr>
+          <w:rFonts w:ascii="-webkit-standard" w:eastAsia="Times New Roman" w:hAnsi="-webkit-standard" w:cs="Times New Roman"/>
+          <w:color w:val="000000"/>
+        </w:rPr>
+      </w:pPr>
+      <w:r>
+        <w:rPr>
+          <w:rFonts w:ascii="-webkit-standard" w:eastAsia="Times New Roman" w:hAnsi="-webkit-standard" w:cs="Times New Roman"/>
+          <w:color w:val="000000"/>
+        </w:rPr>
+        <w:t>-phone number </w:t>
+      </w:r>
+    </w:p>
+    <w:p>
+      <w:pPr>
+        <w:rPr>
+          <w:rFonts w:ascii="-webkit-standard" w:eastAsia="Times New Roman" w:hAnsi="-webkit-standard" w:cs="Times New Roman"/>
+          <w:color w:val="000000"/>
+        </w:rPr>
+      </w:pPr>
+      <w:r>
+        <w:rPr>
+          <w:rFonts w:ascii="-webkit-standard" w:eastAsia="Times New Roman" w:hAnsi="-webkit-standard" w:cs="Times New Roman"/>
+          <w:color w:val="000000"/>
+        </w:rPr>
+        <w:t>-What kind of ceremony you're interested in</w:t>
+      </w:r>
+    </w:p>
+    <w:p>
+      <w:pPr>
+        <w:rPr>
+          <w:rFonts w:ascii="-webkit-standard" w:eastAsia="Times New Roman" w:hAnsi="-webkit-standard" w:cs="Times New Roman"/>
+          <w:color w:val="000000"/>
+        </w:rPr>
+      </w:pPr>
+      <w:r>
+        <w:rPr>
+          <w:rFonts w:ascii="-webkit-standard" w:eastAsia="Times New Roman" w:hAnsi="-webkit-standard" w:cs="Times New Roman"/>
+          <w:color w:val="000000"/>
+        </w:rPr>
+        <w:t>-The date of the ceremony (or approximately)</w:t>
+      </w:r>
+    </w:p>
+    <w:p>
+      <w:pPr>
+        <w:rPr>
+          <w:rFonts w:ascii="-webkit-standard" w:eastAsia="Times New Roman" w:hAnsi="-webkit-standard" w:cs="Times New Roman"/>
+          <w:color w:val="000000"/>
+        </w:rPr>
+      </w:pPr>
+      <w:r>
+        <w:rPr>
+          <w:rFonts w:ascii="-webkit-standard" w:eastAsia="Times New Roman" w:hAnsi="-webkit-standard" w:cs="Times New Roman"/>
+          <w:color w:val="000000"/>
+        </w:rPr>
+        <w:t>-Where it will be held. (Or at least the city/area) </w:t>
+      </w:r>
+    </w:p>
+    <w:p>
+      <w:pPr>
+        <w:rPr>
+          <w:rFonts w:ascii="-webkit-standard" w:eastAsia="Times New Roman" w:hAnsi="-webkit-standard" w:cs="Times New Roman"/>
+          <w:color w:val="000000"/>
+        </w:rPr>
+      </w:pPr>
+      <w:r>
+        <w:rPr>
+          <w:rFonts w:ascii="-webkit-standard" w:eastAsia="Times New Roman" w:hAnsi="-webkit-standard" w:cs="Times New Roman"/>
+          <w:color w:val="000000"/>
+        </w:rPr>
+        <w:t>- if you already have an idea for your union </w:t>
+      </w:r>
+    </w:p>
+    <w:p>
+      <w:pPr>
+        <w:rPr>
+          <w:rFonts w:ascii="-webkit-standard" w:eastAsia="Times New Roman" w:hAnsi="-webkit-standard" w:cs="Times New Roman"/>
+          <w:color w:val="000000"/>
+        </w:rPr>
+      </w:pPr>
+    </w:p>
+    <w:p>
+      <w:pPr>
+        <w:rPr>
+          <w:rFonts w:ascii="-webkit-standard" w:eastAsia="Times New Roman" w:hAnsi="-webkit-standard" w:cs="Times New Roman"/>
+          <w:color w:val="000000"/>
+        </w:rPr>
+      </w:pPr>
+      <w:proofErr w:type="spellStart"/>
+      <w:r>
+        <w:rPr>
+          <w:rFonts w:ascii="-webkit-standard" w:eastAsia="Times New Roman" w:hAnsi="-webkit-standard" w:cs="Times New Roman"/>
+          <w:color w:val="000000"/>
+        </w:rPr>
+        <w:t>Id</w:t>
+      </w:r>
+      <w:proofErr w:type="spellEnd"/>
+      <w:r>
+        <w:rPr>
+          <w:rFonts w:ascii="-webkit-standard" w:eastAsia="Times New Roman" w:hAnsi="-webkit-standard" w:cs="Times New Roman"/>
+          <w:color w:val="000000"/>
+        </w:rPr>
+        <w:t xml:space="preserve"> love to talk with you about your ideal ceremony and how I can help you!</w:t>
+      </w:r>
+    </w:p>
+    <w:p>
       <w:bookmarkStart w:id="0" w:name="_GoBack"/>
       <w:bookmarkEnd w:id="0"/>
     </w:p>
-    <w:p>
-      <w:pPr>
-        <w:rPr>
-          <w:rFonts w:ascii="-webkit-standard" w:eastAsia="Times New Roman" w:hAnsi="-webkit-standard" w:cs="Times New Roman"/>
-          <w:color w:val="000000"/>
-        </w:rPr>
-      </w:pPr>
-    </w:p>
-    <w:p>
-      <w:pPr>
-        <w:rPr>
-          <w:rFonts w:ascii="-webkit-standard" w:eastAsia="Times New Roman" w:hAnsi="-webkit-standard" w:cs="Times New Roman"/>
-          <w:color w:val="000000"/>
-        </w:rPr>
-      </w:pPr>
-    </w:p>
-    <w:p>
-      <w:pPr>
-        <w:rPr>
-          <w:rFonts w:ascii="-webkit-standard" w:eastAsia="Times New Roman" w:hAnsi="-webkit-standard" w:cs="Times New Roman"/>
-          <w:color w:val="000000"/>
-        </w:rPr>
-      </w:pPr>
-      <w:r>
-        <w:rPr>
-          <w:rFonts w:ascii="-webkit-standard" w:eastAsia="Times New Roman" w:hAnsi="-webkit-standard" w:cs="Times New Roman"/>
-          <w:color w:val="000000"/>
-        </w:rPr>
-        <w:t>I would be hono</w:t>
-      </w:r>
-      <w:r>
-        <w:rPr>
-          <w:rFonts w:ascii="-webkit-standard" w:eastAsia="Times New Roman" w:hAnsi="-webkit-standard" w:cs="Times New Roman"/>
-          <w:color w:val="000000"/>
-        </w:rPr>
-        <w:t>ur</w:t>
-      </w:r>
-      <w:r>
-        <w:rPr>
-          <w:rFonts w:ascii="-webkit-standard" w:eastAsia="Times New Roman" w:hAnsi="-webkit-standard" w:cs="Times New Roman"/>
-          <w:color w:val="000000"/>
-        </w:rPr>
-        <w:t>ed to bring your love together as a legally married couple. </w:t>
-      </w:r>
-    </w:p>
-    <w:p>
-      <w:pPr>
-        <w:rPr>
-          <w:rFonts w:ascii="Times New Roman" w:eastAsia="Times New Roman" w:hAnsi="Times New Roman" w:cs="Times New Roman"/>
-        </w:rPr>
-      </w:pPr>
-    </w:p>
-    <w:p/>
     <w:sectPr>
       <w:pgSz w:w="12240" w:h="15840"/>
       <w:pgMar w:top="1440" w:right="1440" w:bottom="1440" w:left="1440" w:header="708" w:footer="708" w:gutter="0"/>

</xml_diff>